<commit_message>
Version final gamma avec description vraisemblance
</commit_message>
<xml_diff>
--- a/pedometron.docx
+++ b/pedometron.docx
@@ -1187,6 +1187,32 @@
           </m:e>
         </m:d>
       </m:oMath>
+      <w:r>
+        <w:t xml:space="preserve">. In this paper,</w:t>
+      </w:r>
+      <w:r>
+        <w:t xml:space="preserve"> </w:t>
+      </w:r>
+      <m:oMath>
+        <m:r>
+          <m:t>z</m:t>
+        </m:r>
+      </m:oMath>
+      <w:r>
+        <w:t xml:space="preserve"> </w:t>
+      </w:r>
+      <w:r>
+        <w:t xml:space="preserve">will correspond to the organic matter,</w:t>
+      </w:r>
+      <w:r>
+        <w:t xml:space="preserve"> </w:t>
+      </w:r>
+      <w:r>
+        <w:rPr>
+          <w:rStyle w:val="VerbatimChar"/>
+        </w:rPr>
+        <w:t xml:space="preserve">om</w:t>
+      </w:r>
       <w:r>
         <w:t xml:space="preserve">.</w:t>
       </w:r>
@@ -1439,7 +1465,15 @@
         <w:t xml:space="preserve"> </w:t>
       </w:r>
       <w:r>
-        <w:t xml:space="preserve">will then be used in the observation-likelihood, which is here chosen as gaussian. We use the</w:t>
+        <w:t xml:space="preserve">will then be used in the observation-likelihood, which is here chosen as gamma distribution as soil carbon is known to present a heavy-tailed distribution.</w:t>
+      </w:r>
+    </w:p>
+    <w:p>
+      <w:pPr>
+        <w:pStyle w:val="BodyText"/>
+      </w:pPr>
+      <w:r>
+        <w:t xml:space="preserve">We use the</w:t>
       </w:r>
       <w:r>
         <w:t xml:space="preserve"> </w:t>
@@ -1916,40 +1950,6 @@
         <w:t xml:space="preserve">in the model.</w:t>
       </w:r>
     </w:p>
-    <w:p>
-      <w:pPr>
-        <w:pStyle w:val="BodyText"/>
-      </w:pPr>
-      <w:r>
-        <w:t xml:space="preserve">In this paper,</w:t>
-      </w:r>
-      <w:r>
-        <w:t xml:space="preserve"> </w:t>
-      </w:r>
-      <m:oMath>
-        <m:r>
-          <m:t>z</m:t>
-        </m:r>
-      </m:oMath>
-      <w:r>
-        <w:t xml:space="preserve"> </w:t>
-      </w:r>
-      <w:r>
-        <w:t xml:space="preserve">will correspond to the organic matter,</w:t>
-      </w:r>
-      <w:r>
-        <w:t xml:space="preserve"> </w:t>
-      </w:r>
-      <w:r>
-        <w:rPr>
-          <w:rStyle w:val="VerbatimChar"/>
-        </w:rPr>
-        <w:t xml:space="preserve">om</w:t>
-      </w:r>
-      <w:r>
-        <w:t xml:space="preserve">.</w:t>
-      </w:r>
-    </w:p>
     <w:bookmarkEnd w:id="24"/>
     <w:bookmarkStart w:id="28" w:name="Xa9e07168ed138919acf1568f66259de969a552b"/>
     <w:p>
@@ -3548,88 +3548,314 @@
     </w:p>
     <w:p>
       <w:pPr>
+        <w:pStyle w:val="SourceCode"/>
+      </w:pPr>
+      <w:r>
+        <w:rPr>
+          <w:rStyle w:val="NormalTok"/>
+        </w:rPr>
+        <w:t xml:space="preserve">fit </w:t>
+      </w:r>
+      <w:r>
+        <w:rPr>
+          <w:rStyle w:val="OtherTok"/>
+        </w:rPr>
+        <w:t xml:space="preserve">&lt;-</w:t>
+      </w:r>
+      <w:r>
+        <w:rPr>
+          <w:rStyle w:val="NormalTok"/>
+        </w:rPr>
+        <w:t xml:space="preserve"> inlabru</w:t>
+      </w:r>
+      <w:r>
+        <w:rPr>
+          <w:rStyle w:val="SpecialCharTok"/>
+        </w:rPr>
+        <w:t xml:space="preserve">::</w:t>
+      </w:r>
+      <w:r>
+        <w:rPr>
+          <w:rStyle w:val="FunctionTok"/>
+        </w:rPr>
+        <w:t xml:space="preserve">bru</w:t>
+      </w:r>
+      <w:r>
+        <w:rPr>
+          <w:rStyle w:val="NormalTok"/>
+        </w:rPr>
+        <w:t xml:space="preserve">(</w:t>
+      </w:r>
+      <w:r>
+        <w:br/>
+      </w:r>
+      <w:r>
+        <w:rPr>
+          <w:rStyle w:val="NormalTok"/>
+        </w:rPr>
+        <w:t xml:space="preserve">  </w:t>
+      </w:r>
+      <w:r>
+        <w:rPr>
+          <w:rStyle w:val="AttributeTok"/>
+        </w:rPr>
+        <w:t xml:space="preserve">components =</w:t>
+      </w:r>
+      <w:r>
+        <w:rPr>
+          <w:rStyle w:val="NormalTok"/>
+        </w:rPr>
+        <w:t xml:space="preserve"> cmp,</w:t>
+      </w:r>
+      <w:r>
+        <w:br/>
+      </w:r>
+      <w:r>
+        <w:rPr>
+          <w:rStyle w:val="NormalTok"/>
+        </w:rPr>
+        <w:t xml:space="preserve">  </w:t>
+      </w:r>
+      <w:r>
+        <w:rPr>
+          <w:rStyle w:val="AttributeTok"/>
+        </w:rPr>
+        <w:t xml:space="preserve">data =</w:t>
+      </w:r>
+      <w:r>
+        <w:rPr>
+          <w:rStyle w:val="NormalTok"/>
+        </w:rPr>
+        <w:t xml:space="preserve"> meuse,</w:t>
+      </w:r>
+      <w:r>
+        <w:br/>
+      </w:r>
+      <w:r>
+        <w:rPr>
+          <w:rStyle w:val="NormalTok"/>
+        </w:rPr>
+        <w:t xml:space="preserve">  </w:t>
+      </w:r>
+      <w:r>
+        <w:rPr>
+          <w:rStyle w:val="AttributeTok"/>
+        </w:rPr>
+        <w:t xml:space="preserve">family =</w:t>
+      </w:r>
+      <w:r>
+        <w:rPr>
+          <w:rStyle w:val="NormalTok"/>
+        </w:rPr>
+        <w:t xml:space="preserve"> </w:t>
+      </w:r>
+      <w:r>
+        <w:rPr>
+          <w:rStyle w:val="StringTok"/>
+        </w:rPr>
+        <w:t xml:space="preserve">"gamma"</w:t>
+      </w:r>
+      <w:r>
+        <w:rPr>
+          <w:rStyle w:val="NormalTok"/>
+        </w:rPr>
+        <w:t xml:space="preserve">,</w:t>
+      </w:r>
+      <w:r>
+        <w:br/>
+      </w:r>
+      <w:r>
+        <w:rPr>
+          <w:rStyle w:val="NormalTok"/>
+        </w:rPr>
+        <w:t xml:space="preserve">  </w:t>
+      </w:r>
+      <w:r>
+        <w:rPr>
+          <w:rStyle w:val="AttributeTok"/>
+        </w:rPr>
+        <w:t xml:space="preserve">domain =</w:t>
+      </w:r>
+      <w:r>
+        <w:rPr>
+          <w:rStyle w:val="NormalTok"/>
+        </w:rPr>
+        <w:t xml:space="preserve"> </w:t>
+      </w:r>
+      <w:r>
+        <w:rPr>
+          <w:rStyle w:val="FunctionTok"/>
+        </w:rPr>
+        <w:t xml:space="preserve">list</w:t>
+      </w:r>
+      <w:r>
+        <w:rPr>
+          <w:rStyle w:val="NormalTok"/>
+        </w:rPr>
+        <w:t xml:space="preserve">(</w:t>
+      </w:r>
+      <w:r>
+        <w:rPr>
+          <w:rStyle w:val="AttributeTok"/>
+        </w:rPr>
+        <w:t xml:space="preserve">coordinates =</w:t>
+      </w:r>
+      <w:r>
+        <w:rPr>
+          <w:rStyle w:val="NormalTok"/>
+        </w:rPr>
+        <w:t xml:space="preserve"> mesh),</w:t>
+      </w:r>
+      <w:r>
+        <w:br/>
+      </w:r>
+      <w:r>
+        <w:rPr>
+          <w:rStyle w:val="NormalTok"/>
+        </w:rPr>
+        <w:t xml:space="preserve">  </w:t>
+      </w:r>
+      <w:r>
+        <w:rPr>
+          <w:rStyle w:val="AttributeTok"/>
+        </w:rPr>
+        <w:t xml:space="preserve">options =</w:t>
+      </w:r>
+      <w:r>
+        <w:rPr>
+          <w:rStyle w:val="NormalTok"/>
+        </w:rPr>
+        <w:t xml:space="preserve"> </w:t>
+      </w:r>
+      <w:r>
+        <w:rPr>
+          <w:rStyle w:val="FunctionTok"/>
+        </w:rPr>
+        <w:t xml:space="preserve">list</w:t>
+      </w:r>
+      <w:r>
+        <w:rPr>
+          <w:rStyle w:val="NormalTok"/>
+        </w:rPr>
+        <w:t xml:space="preserve">(</w:t>
+      </w:r>
+      <w:r>
+        <w:br/>
+      </w:r>
+      <w:r>
+        <w:rPr>
+          <w:rStyle w:val="NormalTok"/>
+        </w:rPr>
+        <w:t xml:space="preserve">    </w:t>
+      </w:r>
+      <w:r>
+        <w:rPr>
+          <w:rStyle w:val="AttributeTok"/>
+        </w:rPr>
+        <w:t xml:space="preserve">control.inla =</w:t>
+      </w:r>
+      <w:r>
+        <w:rPr>
+          <w:rStyle w:val="NormalTok"/>
+        </w:rPr>
+        <w:t xml:space="preserve"> </w:t>
+      </w:r>
+      <w:r>
+        <w:rPr>
+          <w:rStyle w:val="FunctionTok"/>
+        </w:rPr>
+        <w:t xml:space="preserve">list</w:t>
+      </w:r>
+      <w:r>
+        <w:rPr>
+          <w:rStyle w:val="NormalTok"/>
+        </w:rPr>
+        <w:t xml:space="preserve">(</w:t>
+      </w:r>
+      <w:r>
+        <w:rPr>
+          <w:rStyle w:val="AttributeTok"/>
+        </w:rPr>
+        <w:t xml:space="preserve">int.strategy =</w:t>
+      </w:r>
+      <w:r>
+        <w:rPr>
+          <w:rStyle w:val="NormalTok"/>
+        </w:rPr>
+        <w:t xml:space="preserve"> </w:t>
+      </w:r>
+      <w:r>
+        <w:rPr>
+          <w:rStyle w:val="StringTok"/>
+        </w:rPr>
+        <w:t xml:space="preserve">"eb"</w:t>
+      </w:r>
+      <w:r>
+        <w:rPr>
+          <w:rStyle w:val="NormalTok"/>
+        </w:rPr>
+        <w:t xml:space="preserve">),</w:t>
+      </w:r>
+      <w:r>
+        <w:br/>
+      </w:r>
+      <w:r>
+        <w:rPr>
+          <w:rStyle w:val="NormalTok"/>
+        </w:rPr>
+        <w:t xml:space="preserve">    </w:t>
+      </w:r>
+      <w:r>
+        <w:rPr>
+          <w:rStyle w:val="AttributeTok"/>
+        </w:rPr>
+        <w:t xml:space="preserve">verbose =</w:t>
+      </w:r>
+      <w:r>
+        <w:rPr>
+          <w:rStyle w:val="NormalTok"/>
+        </w:rPr>
+        <w:t xml:space="preserve"> </w:t>
+      </w:r>
+      <w:r>
+        <w:rPr>
+          <w:rStyle w:val="ConstantTok"/>
+        </w:rPr>
+        <w:t xml:space="preserve">FALSE</w:t>
+      </w:r>
+      <w:r>
+        <w:br/>
+      </w:r>
+      <w:r>
+        <w:rPr>
+          <w:rStyle w:val="NormalTok"/>
+        </w:rPr>
+        <w:t xml:space="preserve">  )</w:t>
+      </w:r>
+      <w:r>
+        <w:br/>
+      </w:r>
+      <w:r>
+        <w:rPr>
+          <w:rStyle w:val="NormalTok"/>
+        </w:rPr>
+        <w:t xml:space="preserve">)</w:t>
+      </w:r>
+    </w:p>
+    <w:p>
+      <w:pPr>
+        <w:pStyle w:val="FirstParagraph"/>
+      </w:pPr>
+      <w:r>
+        <w:t xml:space="preserve">The summary of the fitted model gives the posterior estimates of fixed effects (intercept and elevation) and hyperparameters (standard deviation and range of the Gaussian random field).</w:t>
+      </w:r>
+    </w:p>
+    <w:p>
+      <w:pPr>
         <w:pStyle w:val="BodyText"/>
       </w:pPr>
       <w:r>
-        <w:t xml:space="preserve">One need to indicate the likelihood family such as</w:t>
-      </w:r>
-      <w:r>
-        <w:t xml:space="preserve"> </w:t>
-      </w:r>
-      <w:r>
-        <w:rPr>
-          <w:rStyle w:val="VerbatimChar"/>
-        </w:rPr>
-        <w:t xml:space="preserve">gaussian</w:t>
-      </w:r>
-      <w:r>
-        <w:t xml:space="preserve">,</w:t>
-      </w:r>
-      <w:r>
-        <w:t xml:space="preserve"> </w:t>
-      </w:r>
-      <w:r>
-        <w:rPr>
-          <w:rStyle w:val="VerbatimChar"/>
-        </w:rPr>
-        <w:t xml:space="preserve">poisson</w:t>
-      </w:r>
-      <w:r>
-        <w:t xml:space="preserve"> </w:t>
-      </w:r>
-      <w:r>
-        <w:t xml:space="preserve">or</w:t>
-      </w:r>
-      <w:r>
-        <w:t xml:space="preserve"> </w:t>
-      </w:r>
-      <w:r>
-        <w:rPr>
-          <w:rStyle w:val="VerbatimChar"/>
-        </w:rPr>
-        <w:t xml:space="preserve">binomial</w:t>
-      </w:r>
-      <w:r>
-        <w:t xml:space="preserve">. By default family is</w:t>
-      </w:r>
-      <w:r>
-        <w:t xml:space="preserve"> </w:t>
-      </w:r>
-      <w:r>
-        <w:rPr>
-          <w:rStyle w:val="VerbatimChar"/>
-        </w:rPr>
-        <w:t xml:space="preserve">gaussian</w:t>
-      </w:r>
-      <w:r>
-        <w:t xml:space="preserve">. A list of possible alternatives can be seen by typing</w:t>
-      </w:r>
-      <w:r>
-        <w:t xml:space="preserve"> </w:t>
-      </w:r>
-      <w:r>
-        <w:rPr>
-          <w:rStyle w:val="VerbatimChar"/>
-        </w:rPr>
-        <w:t xml:space="preserve">names(inla.models()$likelihood)</w:t>
-      </w:r>
-      <w:r>
-        <w:t xml:space="preserve">. It is therefore possible to fit a wide range of model allowing to approach a great diversity of problems in soil science. We use here the</w:t>
-      </w:r>
-      <w:r>
-        <w:t xml:space="preserve"> </w:t>
-      </w:r>
-      <w:r>
-        <w:rPr>
-          <w:rStyle w:val="VerbatimChar"/>
-        </w:rPr>
-        <w:t xml:space="preserve">gamma</w:t>
-      </w:r>
-      <w:r>
-        <w:t xml:space="preserve"> </w:t>
-      </w:r>
-      <w:r>
-        <w:t xml:space="preserve">family to cope with heavy tail.</w:t>
+        <w:t xml:space="preserve">We can look at some summaries of the posterior distributions for the parameters, for example the fixed effects (i.e. the intercept) and the hyper-parameters (i.e. variance of the gaussian likelihood, the precision of the RW1, and the parameters of the spatial field):</w:t>
       </w:r>
     </w:p>
     <w:p>
@@ -3638,310 +3864,15 @@
       </w:pPr>
       <w:r>
         <w:rPr>
-          <w:rStyle w:val="NormalTok"/>
-        </w:rPr>
-        <w:t xml:space="preserve">fit </w:t>
-      </w:r>
-      <w:r>
-        <w:rPr>
-          <w:rStyle w:val="OtherTok"/>
-        </w:rPr>
-        <w:t xml:space="preserve">&lt;-</w:t>
-      </w:r>
-      <w:r>
-        <w:rPr>
-          <w:rStyle w:val="NormalTok"/>
-        </w:rPr>
-        <w:t xml:space="preserve"> inlabru</w:t>
-      </w:r>
-      <w:r>
-        <w:rPr>
-          <w:rStyle w:val="SpecialCharTok"/>
-        </w:rPr>
-        <w:t xml:space="preserve">::</w:t>
-      </w:r>
-      <w:r>
-        <w:rPr>
           <w:rStyle w:val="FunctionTok"/>
         </w:rPr>
-        <w:t xml:space="preserve">bru</w:t>
-      </w:r>
-      <w:r>
-        <w:rPr>
-          <w:rStyle w:val="NormalTok"/>
-        </w:rPr>
-        <w:t xml:space="preserve">(</w:t>
-      </w:r>
-      <w:r>
-        <w:br/>
-      </w:r>
-      <w:r>
-        <w:rPr>
-          <w:rStyle w:val="NormalTok"/>
-        </w:rPr>
-        <w:t xml:space="preserve">  </w:t>
-      </w:r>
-      <w:r>
-        <w:rPr>
-          <w:rStyle w:val="AttributeTok"/>
-        </w:rPr>
-        <w:t xml:space="preserve">components =</w:t>
-      </w:r>
-      <w:r>
-        <w:rPr>
-          <w:rStyle w:val="NormalTok"/>
-        </w:rPr>
-        <w:t xml:space="preserve"> cmp,</w:t>
-      </w:r>
-      <w:r>
-        <w:br/>
-      </w:r>
-      <w:r>
-        <w:rPr>
-          <w:rStyle w:val="NormalTok"/>
-        </w:rPr>
-        <w:t xml:space="preserve">  </w:t>
-      </w:r>
-      <w:r>
-        <w:rPr>
-          <w:rStyle w:val="AttributeTok"/>
-        </w:rPr>
-        <w:t xml:space="preserve">data =</w:t>
-      </w:r>
-      <w:r>
-        <w:rPr>
-          <w:rStyle w:val="NormalTok"/>
-        </w:rPr>
-        <w:t xml:space="preserve"> meuse,</w:t>
-      </w:r>
-      <w:r>
-        <w:br/>
-      </w:r>
-      <w:r>
-        <w:rPr>
-          <w:rStyle w:val="NormalTok"/>
-        </w:rPr>
-        <w:t xml:space="preserve">  </w:t>
-      </w:r>
-      <w:r>
-        <w:rPr>
-          <w:rStyle w:val="AttributeTok"/>
-        </w:rPr>
-        <w:t xml:space="preserve">family =</w:t>
-      </w:r>
-      <w:r>
-        <w:rPr>
-          <w:rStyle w:val="NormalTok"/>
-        </w:rPr>
-        <w:t xml:space="preserve"> </w:t>
-      </w:r>
-      <w:r>
-        <w:rPr>
-          <w:rStyle w:val="StringTok"/>
-        </w:rPr>
-        <w:t xml:space="preserve">"gamma"</w:t>
-      </w:r>
-      <w:r>
-        <w:rPr>
-          <w:rStyle w:val="NormalTok"/>
-        </w:rPr>
-        <w:t xml:space="preserve">,</w:t>
-      </w:r>
-      <w:r>
-        <w:br/>
-      </w:r>
-      <w:r>
-        <w:rPr>
-          <w:rStyle w:val="NormalTok"/>
-        </w:rPr>
-        <w:t xml:space="preserve">  </w:t>
-      </w:r>
-      <w:r>
-        <w:rPr>
-          <w:rStyle w:val="AttributeTok"/>
-        </w:rPr>
-        <w:t xml:space="preserve">domain =</w:t>
-      </w:r>
-      <w:r>
-        <w:rPr>
-          <w:rStyle w:val="NormalTok"/>
-        </w:rPr>
-        <w:t xml:space="preserve"> </w:t>
-      </w:r>
-      <w:r>
-        <w:rPr>
-          <w:rStyle w:val="FunctionTok"/>
-        </w:rPr>
-        <w:t xml:space="preserve">list</w:t>
-      </w:r>
-      <w:r>
-        <w:rPr>
-          <w:rStyle w:val="NormalTok"/>
-        </w:rPr>
-        <w:t xml:space="preserve">(</w:t>
-      </w:r>
-      <w:r>
-        <w:rPr>
-          <w:rStyle w:val="AttributeTok"/>
-        </w:rPr>
-        <w:t xml:space="preserve">coordinates =</w:t>
-      </w:r>
-      <w:r>
-        <w:rPr>
-          <w:rStyle w:val="NormalTok"/>
-        </w:rPr>
-        <w:t xml:space="preserve"> mesh),</w:t>
-      </w:r>
-      <w:r>
-        <w:br/>
-      </w:r>
-      <w:r>
-        <w:rPr>
-          <w:rStyle w:val="NormalTok"/>
-        </w:rPr>
-        <w:t xml:space="preserve">  </w:t>
-      </w:r>
-      <w:r>
-        <w:rPr>
-          <w:rStyle w:val="AttributeTok"/>
-        </w:rPr>
-        <w:t xml:space="preserve">options =</w:t>
-      </w:r>
-      <w:r>
-        <w:rPr>
-          <w:rStyle w:val="NormalTok"/>
-        </w:rPr>
-        <w:t xml:space="preserve"> </w:t>
-      </w:r>
-      <w:r>
-        <w:rPr>
-          <w:rStyle w:val="FunctionTok"/>
-        </w:rPr>
-        <w:t xml:space="preserve">list</w:t>
-      </w:r>
-      <w:r>
-        <w:rPr>
-          <w:rStyle w:val="NormalTok"/>
-        </w:rPr>
-        <w:t xml:space="preserve">(</w:t>
-      </w:r>
-      <w:r>
-        <w:br/>
-      </w:r>
-      <w:r>
-        <w:rPr>
-          <w:rStyle w:val="NormalTok"/>
-        </w:rPr>
-        <w:t xml:space="preserve">    </w:t>
-      </w:r>
-      <w:r>
-        <w:rPr>
-          <w:rStyle w:val="AttributeTok"/>
-        </w:rPr>
-        <w:t xml:space="preserve">control.inla =</w:t>
-      </w:r>
-      <w:r>
-        <w:rPr>
-          <w:rStyle w:val="NormalTok"/>
-        </w:rPr>
-        <w:t xml:space="preserve"> </w:t>
-      </w:r>
-      <w:r>
-        <w:rPr>
-          <w:rStyle w:val="FunctionTok"/>
-        </w:rPr>
-        <w:t xml:space="preserve">list</w:t>
-      </w:r>
-      <w:r>
-        <w:rPr>
-          <w:rStyle w:val="NormalTok"/>
-        </w:rPr>
-        <w:t xml:space="preserve">(</w:t>
-      </w:r>
-      <w:r>
-        <w:rPr>
-          <w:rStyle w:val="AttributeTok"/>
-        </w:rPr>
-        <w:t xml:space="preserve">int.strategy =</w:t>
-      </w:r>
-      <w:r>
-        <w:rPr>
-          <w:rStyle w:val="NormalTok"/>
-        </w:rPr>
-        <w:t xml:space="preserve"> </w:t>
-      </w:r>
-      <w:r>
-        <w:rPr>
-          <w:rStyle w:val="StringTok"/>
-        </w:rPr>
-        <w:t xml:space="preserve">"eb"</w:t>
-      </w:r>
-      <w:r>
-        <w:rPr>
-          <w:rStyle w:val="NormalTok"/>
-        </w:rPr>
-        <w:t xml:space="preserve">),</w:t>
-      </w:r>
-      <w:r>
-        <w:br/>
-      </w:r>
-      <w:r>
-        <w:rPr>
-          <w:rStyle w:val="NormalTok"/>
-        </w:rPr>
-        <w:t xml:space="preserve">    </w:t>
-      </w:r>
-      <w:r>
-        <w:rPr>
-          <w:rStyle w:val="AttributeTok"/>
-        </w:rPr>
-        <w:t xml:space="preserve">verbose =</w:t>
-      </w:r>
-      <w:r>
-        <w:rPr>
-          <w:rStyle w:val="NormalTok"/>
-        </w:rPr>
-        <w:t xml:space="preserve"> </w:t>
-      </w:r>
-      <w:r>
-        <w:rPr>
-          <w:rStyle w:val="ConstantTok"/>
-        </w:rPr>
-        <w:t xml:space="preserve">FALSE</w:t>
-      </w:r>
-      <w:r>
-        <w:br/>
-      </w:r>
-      <w:r>
-        <w:rPr>
-          <w:rStyle w:val="NormalTok"/>
-        </w:rPr>
-        <w:t xml:space="preserve">  )</w:t>
-      </w:r>
-      <w:r>
-        <w:br/>
-      </w:r>
-      <w:r>
-        <w:rPr>
-          <w:rStyle w:val="NormalTok"/>
-        </w:rPr>
-        <w:t xml:space="preserve">)</w:t>
-      </w:r>
-    </w:p>
-    <w:p>
-      <w:pPr>
-        <w:pStyle w:val="FirstParagraph"/>
-      </w:pPr>
-      <w:r>
-        <w:t xml:space="preserve">The summary of the fitted model gives the posterior estimates of fixed effects (intercept and elevation) and hyperparameters (standard deviation and range of the Gaussian random field).</w:t>
-      </w:r>
-    </w:p>
-    <w:p>
-      <w:pPr>
-        <w:pStyle w:val="BodyText"/>
-      </w:pPr>
-      <w:r>
-        <w:t xml:space="preserve">We can look at some summaries of the posterior distributions for the parameters, for example the fixed effects (i.e. the intercept) and the hyper-parameters (i.e. variance of the gaussian likelihood, the precision of the RW1, and the parameters of the spatial field):</w:t>
+        <w:t xml:space="preserve">summary</w:t>
+      </w:r>
+      <w:r>
+        <w:rPr>
+          <w:rStyle w:val="NormalTok"/>
+        </w:rPr>
+        <w:t xml:space="preserve">(fit)</w:t>
       </w:r>
     </w:p>
     <w:p>
@@ -3950,23 +3881,6 @@
       </w:pPr>
       <w:r>
         <w:rPr>
-          <w:rStyle w:val="FunctionTok"/>
-        </w:rPr>
-        <w:t xml:space="preserve">summary</w:t>
-      </w:r>
-      <w:r>
-        <w:rPr>
-          <w:rStyle w:val="NormalTok"/>
-        </w:rPr>
-        <w:t xml:space="preserve">(fit)</w:t>
-      </w:r>
-    </w:p>
-    <w:p>
-      <w:pPr>
-        <w:pStyle w:val="SourceCode"/>
-      </w:pPr>
-      <w:r>
-        <w:rPr>
           <w:rStyle w:val="VerbatimChar"/>
         </w:rPr>
         <w:t xml:space="preserve">inlabru version: 2.7.0</w:t>
@@ -4068,7 +3982,7 @@
         <w:rPr>
           <w:rStyle w:val="VerbatimChar"/>
         </w:rPr>
-        <w:t xml:space="preserve">    Pre = 1.32, Running = 1.19, Post = 0.0638, Total = 2.57 </w:t>
+        <w:t xml:space="preserve">    Pre = 1.37, Running = 1.15, Post = 0.0644, Total = 2.58 </w:t>
       </w:r>
       <w:r>
         <w:br/>
@@ -4778,7 +4692,7 @@
         <w:rPr>
           <w:rStyle w:val="VerbatimChar"/>
         </w:rPr>
-        <w:t xml:space="preserve"> num [1:3103, 1:5] 18.5 20.4 20.7 19.4 19.4 ...</w:t>
+        <w:t xml:space="preserve"> num [1:3103, 1:5] 15.6 14.7 14.9 15 12.9 ...</w:t>
       </w:r>
     </w:p>
     <w:p>
@@ -5361,7 +5275,7 @@
         <w:pStyle w:val="FirstParagraph"/>
       </w:pPr>
       <w:r>
-        <w:t xml:space="preserve">We can plot the median, lower 95% and upper 95% density surfaces as follows (assuming that the predicted intensity is in object</w:t>
+        <w:t xml:space="preserve">We can plot the median, lower 95% and upper 95% density surfaces as follows as follows (assuming that the predicted soil property is in object</w:t>
       </w:r>
       <w:r>
         <w:t xml:space="preserve"> </w:t>
@@ -6441,6 +6355,92 @@
       </w:r>
       <w:r>
         <w:t xml:space="preserve">.</w:t>
+      </w:r>
+    </w:p>
+    <w:p>
+      <w:pPr>
+        <w:pStyle w:val="BodyText"/>
+      </w:pPr>
+      <w:r>
+        <w:t xml:space="preserve">One need to indicate the likelihood family such as</w:t>
+      </w:r>
+      <w:r>
+        <w:t xml:space="preserve"> </w:t>
+      </w:r>
+      <w:r>
+        <w:rPr>
+          <w:rStyle w:val="VerbatimChar"/>
+        </w:rPr>
+        <w:t xml:space="preserve">gaussian</w:t>
+      </w:r>
+      <w:r>
+        <w:t xml:space="preserve">,</w:t>
+      </w:r>
+      <w:r>
+        <w:t xml:space="preserve"> </w:t>
+      </w:r>
+      <w:r>
+        <w:rPr>
+          <w:rStyle w:val="VerbatimChar"/>
+        </w:rPr>
+        <w:t xml:space="preserve">poisson</w:t>
+      </w:r>
+      <w:r>
+        <w:t xml:space="preserve"> </w:t>
+      </w:r>
+      <w:r>
+        <w:t xml:space="preserve">or</w:t>
+      </w:r>
+      <w:r>
+        <w:t xml:space="preserve"> </w:t>
+      </w:r>
+      <w:r>
+        <w:rPr>
+          <w:rStyle w:val="VerbatimChar"/>
+        </w:rPr>
+        <w:t xml:space="preserve">binomial</w:t>
+      </w:r>
+      <w:r>
+        <w:t xml:space="preserve">. By default family is</w:t>
+      </w:r>
+      <w:r>
+        <w:t xml:space="preserve"> </w:t>
+      </w:r>
+      <w:r>
+        <w:rPr>
+          <w:rStyle w:val="VerbatimChar"/>
+        </w:rPr>
+        <w:t xml:space="preserve">gaussian</w:t>
+      </w:r>
+      <w:r>
+        <w:t xml:space="preserve">. A list of possible alternatives can be seen by typing</w:t>
+      </w:r>
+      <w:r>
+        <w:t xml:space="preserve"> </w:t>
+      </w:r>
+      <w:r>
+        <w:rPr>
+          <w:rStyle w:val="VerbatimChar"/>
+        </w:rPr>
+        <w:t xml:space="preserve">names(inla.models()$likelihood)</w:t>
+      </w:r>
+      <w:r>
+        <w:t xml:space="preserve">. It is therefore possible to fit a wide range of model allowing to approach a great diversity of problems in soil science. We use here the</w:t>
+      </w:r>
+      <w:r>
+        <w:t xml:space="preserve"> </w:t>
+      </w:r>
+      <w:r>
+        <w:rPr>
+          <w:rStyle w:val="VerbatimChar"/>
+        </w:rPr>
+        <w:t xml:space="preserve">gamma</w:t>
+      </w:r>
+      <w:r>
+        <w:t xml:space="preserve"> </w:t>
+      </w:r>
+      <w:r>
+        <w:t xml:space="preserve">family to cope with heavy tail.</w:t>
       </w:r>
     </w:p>
     <w:p>

</xml_diff>